<commit_message>
update informe - asignacion y configuracion de direcciones
</commit_message>
<xml_diff>
--- a/Informe.docx
+++ b/Informe.docx
@@ -1314,7 +1314,7 @@
         <w:pStyle w:val="Ttulo2"/>
       </w:pPr>
       <w:r>
-        <w:t>redes</w:t>
+        <w:t>asignación de redes</w:t>
       </w:r>
     </w:p>
     <w:p>
@@ -1394,21 +1394,7 @@
     </w:p>
     <w:p>
       <w:pPr>
-        <w:pStyle w:val="Ttulo2"/>
-        <w:sectPr>
-          <w:type w:val="continuous"/>
-          <w:pgSz w:w="11906" w:h="16838"/>
-          <w:pgMar w:top="1417" w:right="1701" w:bottom="1417" w:left="1701" w:header="708" w:footer="708" w:gutter="0"/>
-          <w:pgNumType w:start="0"/>
-          <w:cols w:num="2" w:space="708"/>
-          <w:titlePg/>
-          <w:docGrid w:linePitch="360"/>
-        </w:sectPr>
-      </w:pPr>
-    </w:p>
-    <w:p>
-      <w:pPr>
-        <w:pStyle w:val="Ttulo2"/>
+        <w:pStyle w:val="Ttulo3"/>
         <w:sectPr>
           <w:type w:val="continuous"/>
           <w:pgSz w:w="11906" w:h="16838"/>
@@ -1423,24 +1409,20 @@
         <w:t>asignación de direccione</w:t>
       </w:r>
       <w:r>
-        <w:t>s ipv6 de alcance site</w:t>
-      </w:r>
-    </w:p>
-    <w:p>
-      <w:pPr>
-        <w:spacing w:before="120"/>
-        <w:ind w:firstLine="0"/>
-        <w:jc w:val="left"/>
-        <w:sectPr>
-          <w:type w:val="continuous"/>
-          <w:pgSz w:w="11906" w:h="16838"/>
-          <w:pgMar w:top="1417" w:right="1701" w:bottom="1417" w:left="1701" w:header="708" w:footer="708" w:gutter="0"/>
-          <w:pgNumType w:start="0"/>
-          <w:cols w:num="2" w:space="708"/>
-          <w:titlePg/>
-          <w:docGrid w:linePitch="360"/>
-        </w:sectPr>
-      </w:pPr>
+        <w:t>s</w:t>
+      </w:r>
+      <w:r>
+        <w:t xml:space="preserve"> </w:t>
+      </w:r>
+      <w:r>
+        <w:t>IP</w:t>
+      </w:r>
+      <w:r>
+        <w:t xml:space="preserve">v6 de alcance </w:t>
+      </w:r>
+      <w:r>
+        <w:t>global</w:t>
+      </w:r>
     </w:p>
     <w:tbl>
       <w:tblPr>
@@ -1546,14 +1528,7 @@
                 <w:b/>
                 <w:bCs/>
               </w:rPr>
-              <w:t>2001:1200:0:21f0::</w:t>
-            </w:r>
-            <w:r>
-              <w:rPr>
-                <w:b/>
-                <w:bCs/>
-              </w:rPr>
-              <w:t>2</w:t>
+              <w:t>2001:1200:0:21f0::2</w:t>
             </w:r>
             <w:r>
               <w:t>/127</w:t>
@@ -1595,14 +1570,7 @@
                 <w:b/>
                 <w:bCs/>
               </w:rPr>
-              <w:t>2001:1200:0:21f0::</w:t>
-            </w:r>
-            <w:r>
-              <w:rPr>
-                <w:b/>
-                <w:bCs/>
-              </w:rPr>
-              <w:t>4</w:t>
+              <w:t>2001:1200:0:21f0::4</w:t>
             </w:r>
             <w:r>
               <w:t>/127</w:t>
@@ -1644,14 +1612,7 @@
                 <w:b/>
                 <w:bCs/>
               </w:rPr>
-              <w:t>2001:1200:0:21f0::</w:t>
-            </w:r>
-            <w:r>
-              <w:rPr>
-                <w:b/>
-                <w:bCs/>
-              </w:rPr>
-              <w:t>6</w:t>
+              <w:t>2001:1200:0:21f0::6</w:t>
             </w:r>
             <w:r>
               <w:t>/127</w:t>
@@ -1693,14 +1654,7 @@
                 <w:b/>
                 <w:bCs/>
               </w:rPr>
-              <w:t>2001:1200:0:21f0::</w:t>
-            </w:r>
-            <w:r>
-              <w:rPr>
-                <w:b/>
-                <w:bCs/>
-              </w:rPr>
-              <w:t>8</w:t>
+              <w:t>2001:1200:0:21f0::8</w:t>
             </w:r>
             <w:r>
               <w:t>/127</w:t>
@@ -1742,23 +1696,7 @@
                 <w:b/>
                 <w:bCs/>
               </w:rPr>
-              <w:t>2001:1200:0:21f</w:t>
-            </w:r>
-            <w:proofErr w:type="gramStart"/>
-            <w:r>
-              <w:rPr>
-                <w:b/>
-                <w:bCs/>
-              </w:rPr>
-              <w:t>0::</w:t>
-            </w:r>
-            <w:proofErr w:type="gramEnd"/>
-            <w:r>
-              <w:rPr>
-                <w:b/>
-                <w:bCs/>
-              </w:rPr>
-              <w:t>a</w:t>
+              <w:t>2001:1200:0:21f0::a</w:t>
             </w:r>
             <w:r>
               <w:t>/127</w:t>
@@ -1800,23 +1738,7 @@
                 <w:b/>
                 <w:bCs/>
               </w:rPr>
-              <w:t>2001:1200:0:21f</w:t>
-            </w:r>
-            <w:proofErr w:type="gramStart"/>
-            <w:r>
-              <w:rPr>
-                <w:b/>
-                <w:bCs/>
-              </w:rPr>
-              <w:t>0::</w:t>
-            </w:r>
-            <w:proofErr w:type="gramEnd"/>
-            <w:r>
-              <w:rPr>
-                <w:b/>
-                <w:bCs/>
-              </w:rPr>
-              <w:t>c</w:t>
+              <w:t>2001:1200:0:21f0::c</w:t>
             </w:r>
             <w:r>
               <w:t>/127</w:t>
@@ -1858,23 +1780,7 @@
                 <w:b/>
                 <w:bCs/>
               </w:rPr>
-              <w:t>2001:1200:0:21f</w:t>
-            </w:r>
-            <w:proofErr w:type="gramStart"/>
-            <w:r>
-              <w:rPr>
-                <w:b/>
-                <w:bCs/>
-              </w:rPr>
-              <w:t>0::</w:t>
-            </w:r>
-            <w:proofErr w:type="gramEnd"/>
-            <w:r>
-              <w:rPr>
-                <w:b/>
-                <w:bCs/>
-              </w:rPr>
-              <w:t>e</w:t>
+              <w:t>2001:1200:0:21f0::e</w:t>
             </w:r>
             <w:r>
               <w:t>/127</w:t>
@@ -1916,21 +1822,7 @@
                 <w:b/>
                 <w:bCs/>
               </w:rPr>
-              <w:t>2001:1200:0:21f0::</w:t>
-            </w:r>
-            <w:r>
-              <w:rPr>
-                <w:b/>
-                <w:bCs/>
-              </w:rPr>
-              <w:t>1</w:t>
-            </w:r>
-            <w:r>
-              <w:rPr>
-                <w:b/>
-                <w:bCs/>
-              </w:rPr>
-              <w:t>0</w:t>
+              <w:t>2001:1200:0:21f0::10</w:t>
             </w:r>
             <w:r>
               <w:t>/127</w:t>
@@ -1972,14 +1864,7 @@
                 <w:b/>
                 <w:bCs/>
               </w:rPr>
-              <w:t>2001:1200:0:21f0::</w:t>
-            </w:r>
-            <w:r>
-              <w:rPr>
-                <w:b/>
-                <w:bCs/>
-              </w:rPr>
-              <w:t>12</w:t>
+              <w:t>2001:1200:0:21f0::12</w:t>
             </w:r>
             <w:r>
               <w:t>/127</w:t>
@@ -2078,7 +1963,7 @@
           <w:pgSz w:w="11906" w:h="16838"/>
           <w:pgMar w:top="1417" w:right="1701" w:bottom="1417" w:left="1701" w:header="708" w:footer="708" w:gutter="0"/>
           <w:pgNumType w:start="0"/>
-          <w:cols w:num="2" w:space="708"/>
+          <w:cols w:num="2" w:space="567"/>
           <w:titlePg/>
           <w:docGrid w:linePitch="360"/>
         </w:sectPr>
@@ -2091,13 +1976,13 @@
         <w:tblLook w:val="04A0" w:firstRow="1" w:lastRow="0" w:firstColumn="1" w:lastColumn="0" w:noHBand="0" w:noVBand="1"/>
       </w:tblPr>
       <w:tblGrid>
-        <w:gridCol w:w="1547"/>
+        <w:gridCol w:w="1618"/>
         <w:gridCol w:w="2340"/>
       </w:tblGrid>
       <w:tr>
         <w:tc>
           <w:tcPr>
-            <w:tcW w:w="3888" w:type="dxa"/>
+            <w:tcW w:w="3958" w:type="dxa"/>
             <w:gridSpan w:val="2"/>
           </w:tcPr>
           <w:p>
@@ -2107,6 +1992,9 @@
             </w:pPr>
             <w:r>
               <w:t>IPv6 redes grande</w:t>
+            </w:r>
+            <w:r>
+              <w:t>s</w:t>
             </w:r>
           </w:p>
         </w:tc>
@@ -2114,7 +2002,7 @@
       <w:tr>
         <w:tc>
           <w:tcPr>
-            <w:tcW w:w="1944" w:type="dxa"/>
+            <w:tcW w:w="1838" w:type="dxa"/>
           </w:tcPr>
           <w:p>
             <w:pPr>
@@ -2128,34 +2016,22 @@
         </w:tc>
         <w:tc>
           <w:tcPr>
-            <w:tcW w:w="1944" w:type="dxa"/>
-          </w:tcPr>
-          <w:p>
-            <w:pPr>
-              <w:spacing w:before="120"/>
-              <w:ind w:firstLine="0"/>
-            </w:pPr>
-            <w:r>
-              <w:rPr>
-                <w:b/>
-                <w:bCs/>
-              </w:rPr>
-              <w:t>2001:1200:0:21f</w:t>
-            </w:r>
-            <w:proofErr w:type="gramStart"/>
-            <w:r>
-              <w:rPr>
-                <w:b/>
-                <w:bCs/>
-              </w:rPr>
-              <w:t>1::</w:t>
-            </w:r>
-            <w:r>
-              <w:t>/</w:t>
-            </w:r>
-            <w:proofErr w:type="gramEnd"/>
-            <w:r>
-              <w:t>64</w:t>
+            <w:tcW w:w="2120" w:type="dxa"/>
+          </w:tcPr>
+          <w:p>
+            <w:pPr>
+              <w:spacing w:before="120"/>
+              <w:ind w:firstLine="0"/>
+            </w:pPr>
+            <w:r>
+              <w:rPr>
+                <w:b/>
+                <w:bCs/>
+              </w:rPr>
+              <w:t>2001:1200:0:21f1::</w:t>
+            </w:r>
+            <w:r>
+              <w:t>/64</w:t>
             </w:r>
           </w:p>
         </w:tc>
@@ -2163,22 +2039,21 @@
       <w:tr>
         <w:tc>
           <w:tcPr>
-            <w:tcW w:w="1944" w:type="dxa"/>
-          </w:tcPr>
-          <w:p>
-            <w:pPr>
-              <w:spacing w:before="120"/>
-              <w:ind w:firstLine="0"/>
-            </w:pPr>
-            <w:r>
-              <w:lastRenderedPageBreak/>
+            <w:tcW w:w="1838" w:type="dxa"/>
+          </w:tcPr>
+          <w:p>
+            <w:pPr>
+              <w:spacing w:before="120"/>
+              <w:ind w:firstLine="0"/>
+            </w:pPr>
+            <w:r>
               <w:t>ADM-1</w:t>
             </w:r>
           </w:p>
         </w:tc>
         <w:tc>
           <w:tcPr>
-            <w:tcW w:w="1944" w:type="dxa"/>
+            <w:tcW w:w="2120" w:type="dxa"/>
           </w:tcPr>
           <w:p>
             <w:pPr>
@@ -2192,7 +2067,6 @@
               </w:rPr>
               <w:t>2001:1200:0:21f</w:t>
             </w:r>
-            <w:proofErr w:type="gramStart"/>
             <w:r>
               <w:rPr>
                 <w:b/>
@@ -2208,11 +2082,7 @@
               <w:t>::</w:t>
             </w:r>
             <w:r>
-              <w:t>/</w:t>
-            </w:r>
-            <w:proofErr w:type="gramEnd"/>
-            <w:r>
-              <w:t>64</w:t>
+              <w:t>/64</w:t>
             </w:r>
           </w:p>
         </w:tc>
@@ -2220,7 +2090,7 @@
       <w:tr>
         <w:tc>
           <w:tcPr>
-            <w:tcW w:w="1944" w:type="dxa"/>
+            <w:tcW w:w="1838" w:type="dxa"/>
           </w:tcPr>
           <w:p>
             <w:pPr>
@@ -2234,7 +2104,7 @@
         </w:tc>
         <w:tc>
           <w:tcPr>
-            <w:tcW w:w="1944" w:type="dxa"/>
+            <w:tcW w:w="2120" w:type="dxa"/>
           </w:tcPr>
           <w:p>
             <w:pPr>
@@ -2248,7 +2118,6 @@
               </w:rPr>
               <w:t>2001:1200:0:21f</w:t>
             </w:r>
-            <w:proofErr w:type="gramStart"/>
             <w:r>
               <w:rPr>
                 <w:b/>
@@ -2264,11 +2133,7 @@
               <w:t>::</w:t>
             </w:r>
             <w:r>
-              <w:t>/</w:t>
-            </w:r>
-            <w:proofErr w:type="gramEnd"/>
-            <w:r>
-              <w:t>64</w:t>
+              <w:t>/64</w:t>
             </w:r>
           </w:p>
         </w:tc>
@@ -2276,7 +2141,7 @@
       <w:tr>
         <w:tc>
           <w:tcPr>
-            <w:tcW w:w="1944" w:type="dxa"/>
+            <w:tcW w:w="1838" w:type="dxa"/>
           </w:tcPr>
           <w:p>
             <w:pPr>
@@ -2290,7 +2155,7 @@
         </w:tc>
         <w:tc>
           <w:tcPr>
-            <w:tcW w:w="1944" w:type="dxa"/>
+            <w:tcW w:w="2120" w:type="dxa"/>
           </w:tcPr>
           <w:p>
             <w:pPr>
@@ -2304,7 +2169,6 @@
               </w:rPr>
               <w:t>2001:1200:0:21f</w:t>
             </w:r>
-            <w:proofErr w:type="gramStart"/>
             <w:r>
               <w:rPr>
                 <w:b/>
@@ -2320,11 +2184,7 @@
               <w:t>::</w:t>
             </w:r>
             <w:r>
-              <w:t>/</w:t>
-            </w:r>
-            <w:proofErr w:type="gramEnd"/>
-            <w:r>
-              <w:t>64</w:t>
+              <w:t>/64</w:t>
             </w:r>
           </w:p>
         </w:tc>
@@ -2332,7 +2192,7 @@
       <w:tr>
         <w:tc>
           <w:tcPr>
-            <w:tcW w:w="1944" w:type="dxa"/>
+            <w:tcW w:w="1838" w:type="dxa"/>
           </w:tcPr>
           <w:p>
             <w:pPr>
@@ -2346,7 +2206,7 @@
         </w:tc>
         <w:tc>
           <w:tcPr>
-            <w:tcW w:w="1944" w:type="dxa"/>
+            <w:tcW w:w="2120" w:type="dxa"/>
           </w:tcPr>
           <w:p>
             <w:pPr>
@@ -2360,7 +2220,6 @@
               </w:rPr>
               <w:t>2001:1200:0:21f</w:t>
             </w:r>
-            <w:proofErr w:type="gramStart"/>
             <w:r>
               <w:rPr>
                 <w:b/>
@@ -2376,11 +2235,7 @@
               <w:t>::</w:t>
             </w:r>
             <w:r>
-              <w:t>/</w:t>
-            </w:r>
-            <w:proofErr w:type="gramEnd"/>
-            <w:r>
-              <w:t>64</w:t>
+              <w:t>/64</w:t>
             </w:r>
           </w:p>
         </w:tc>
@@ -2388,21 +2243,22 @@
       <w:tr>
         <w:tc>
           <w:tcPr>
-            <w:tcW w:w="1944" w:type="dxa"/>
-          </w:tcPr>
-          <w:p>
-            <w:pPr>
-              <w:spacing w:before="120"/>
-              <w:ind w:firstLine="0"/>
-            </w:pPr>
-            <w:r>
+            <w:tcW w:w="1838" w:type="dxa"/>
+          </w:tcPr>
+          <w:p>
+            <w:pPr>
+              <w:spacing w:before="120"/>
+              <w:ind w:firstLine="0"/>
+            </w:pPr>
+            <w:r>
+              <w:lastRenderedPageBreak/>
               <w:t>Ventas-1 (VT)</w:t>
             </w:r>
           </w:p>
         </w:tc>
         <w:tc>
           <w:tcPr>
-            <w:tcW w:w="1944" w:type="dxa"/>
+            <w:tcW w:w="2120" w:type="dxa"/>
           </w:tcPr>
           <w:p>
             <w:pPr>
@@ -2416,7 +2272,6 @@
               </w:rPr>
               <w:t>2001:1200:0:21f</w:t>
             </w:r>
-            <w:proofErr w:type="gramStart"/>
             <w:r>
               <w:rPr>
                 <w:b/>
@@ -2432,11 +2287,7 @@
               <w:t>::</w:t>
             </w:r>
             <w:r>
-              <w:t>/</w:t>
-            </w:r>
-            <w:proofErr w:type="gramEnd"/>
-            <w:r>
-              <w:t>64</w:t>
+              <w:t>/64</w:t>
             </w:r>
           </w:p>
         </w:tc>
@@ -2444,7 +2295,7 @@
       <w:tr>
         <w:tc>
           <w:tcPr>
-            <w:tcW w:w="1944" w:type="dxa"/>
+            <w:tcW w:w="1838" w:type="dxa"/>
           </w:tcPr>
           <w:p>
             <w:pPr>
@@ -2458,7 +2309,7 @@
         </w:tc>
         <w:tc>
           <w:tcPr>
-            <w:tcW w:w="1944" w:type="dxa"/>
+            <w:tcW w:w="2120" w:type="dxa"/>
           </w:tcPr>
           <w:p>
             <w:pPr>
@@ -2472,7 +2323,6 @@
               </w:rPr>
               <w:t>2001:1200:0:21f</w:t>
             </w:r>
-            <w:proofErr w:type="gramStart"/>
             <w:r>
               <w:rPr>
                 <w:b/>
@@ -2488,11 +2338,7 @@
               <w:t>::</w:t>
             </w:r>
             <w:r>
-              <w:t>/</w:t>
-            </w:r>
-            <w:proofErr w:type="gramEnd"/>
-            <w:r>
-              <w:t>64</w:t>
+              <w:t>/64</w:t>
             </w:r>
           </w:p>
         </w:tc>
@@ -2551,11 +2397,15 @@
           <w:numId w:val="3"/>
         </w:numPr>
         <w:spacing w:before="120"/>
+        <w:rPr>
+          <w:lang w:val="en-US"/>
+        </w:rPr>
       </w:pPr>
       <w:r>
         <w:rPr>
           <w:b/>
           <w:bCs/>
+          <w:lang w:val="en-US"/>
         </w:rPr>
         <w:t>2001:1200:0:21f</w:t>
       </w:r>
@@ -2564,26 +2414,87 @@
         <w:rPr>
           <w:b/>
           <w:bCs/>
+          <w:lang w:val="en-US"/>
         </w:rPr>
         <w:t>1:</w:t>
       </w:r>
       <w:r>
+        <w:rPr>
+          <w:lang w:val="en-US"/>
+        </w:rPr>
         <w:t>f</w:t>
       </w:r>
+      <w:r>
+        <w:rPr>
+          <w:lang w:val="en-US"/>
+        </w:rPr>
+        <w:t>fff</w:t>
+      </w:r>
       <w:proofErr w:type="gramEnd"/>
       <w:r>
-        <w:t>:f:f:f</w:t>
+        <w:rPr>
+          <w:lang w:val="en-US"/>
+        </w:rPr>
+        <w:t>:</w:t>
+      </w:r>
+      <w:r>
+        <w:rPr>
+          <w:lang w:val="en-US"/>
+        </w:rPr>
+        <w:t>fff</w:t>
+      </w:r>
+      <w:r>
+        <w:rPr>
+          <w:lang w:val="en-US"/>
+        </w:rPr>
+        <w:t>f:</w:t>
+      </w:r>
+      <w:r>
+        <w:rPr>
+          <w:lang w:val="en-US"/>
+        </w:rPr>
+        <w:t>fff</w:t>
+      </w:r>
+      <w:r>
+        <w:rPr>
+          <w:lang w:val="en-US"/>
+        </w:rPr>
+        <w:t>f:</w:t>
+      </w:r>
+      <w:r>
+        <w:rPr>
+          <w:lang w:val="en-US"/>
+        </w:rPr>
+        <w:t>fff</w:t>
+      </w:r>
+      <w:r>
+        <w:rPr>
+          <w:lang w:val="en-US"/>
+        </w:rPr>
+        <w:t>f</w:t>
       </w:r>
     </w:p>
     <w:p>
       <w:pPr>
         <w:spacing w:before="120"/>
+        <w:rPr>
+          <w:lang w:val="en-US"/>
+        </w:rPr>
+      </w:pPr>
+    </w:p>
+    <w:p>
+      <w:pPr>
+        <w:spacing w:before="120"/>
+        <w:ind w:firstLine="0"/>
+        <w:rPr>
+          <w:lang w:val="en-US"/>
+        </w:rPr>
         <w:sectPr>
           <w:type w:val="continuous"/>
           <w:pgSz w:w="11906" w:h="16838"/>
           <w:pgMar w:top="1417" w:right="1701" w:bottom="1417" w:left="1701" w:header="708" w:footer="708" w:gutter="0"/>
           <w:pgNumType w:start="0"/>
-          <w:cols w:num="2" w:space="709"/>
+          <w:cols w:num="2" w:space="567"/>
           <w:titlePg/>
           <w:docGrid w:linePitch="360"/>
         </w:sectPr>
@@ -2591,15 +2502,1427 @@
     </w:p>
     <w:p>
       <w:pPr>
+        <w:pStyle w:val="Ttulo3"/>
+      </w:pPr>
+      <w:r>
+        <w:t>asignación de direcciones IPv4</w:t>
+      </w:r>
+    </w:p>
+    <w:tbl>
+      <w:tblPr>
+        <w:tblStyle w:val="Tablaconcuadrcula"/>
+        <w:tblW w:w="0" w:type="auto"/>
+        <w:tblLook w:val="04A0" w:firstRow="1" w:lastRow="0" w:firstColumn="1" w:lastColumn="0" w:noHBand="0" w:noVBand="1"/>
+      </w:tblPr>
+      <w:tblGrid>
+        <w:gridCol w:w="1129"/>
+        <w:gridCol w:w="1701"/>
+      </w:tblGrid>
+      <w:tr>
+        <w:tc>
+          <w:tcPr>
+            <w:tcW w:w="2830" w:type="dxa"/>
+            <w:gridSpan w:val="2"/>
+          </w:tcPr>
+          <w:p>
+            <w:pPr>
+              <w:spacing w:before="120"/>
+              <w:ind w:firstLine="0"/>
+            </w:pPr>
+            <w:r>
+              <w:t>IPv4</w:t>
+            </w:r>
+          </w:p>
+        </w:tc>
+      </w:tr>
+      <w:tr>
+        <w:tc>
+          <w:tcPr>
+            <w:tcW w:w="1129" w:type="dxa"/>
+          </w:tcPr>
+          <w:p>
+            <w:pPr>
+              <w:spacing w:before="120"/>
+              <w:ind w:firstLine="0"/>
+            </w:pPr>
+            <w:r>
+              <w:t>RED 2</w:t>
+            </w:r>
+          </w:p>
+        </w:tc>
+        <w:tc>
+          <w:tcPr>
+            <w:tcW w:w="1701" w:type="dxa"/>
+          </w:tcPr>
+          <w:p>
+            <w:pPr>
+              <w:spacing w:before="120"/>
+              <w:ind w:firstLine="0"/>
+            </w:pPr>
+            <w:r>
+              <w:t>192.168.1.0</w:t>
+            </w:r>
+          </w:p>
+        </w:tc>
+      </w:tr>
+      <w:tr>
+        <w:tc>
+          <w:tcPr>
+            <w:tcW w:w="1129" w:type="dxa"/>
+          </w:tcPr>
+          <w:p>
+            <w:pPr>
+              <w:spacing w:before="120"/>
+              <w:ind w:firstLine="0"/>
+            </w:pPr>
+            <w:r>
+              <w:t>RED 3</w:t>
+            </w:r>
+          </w:p>
+        </w:tc>
+        <w:tc>
+          <w:tcPr>
+            <w:tcW w:w="1701" w:type="dxa"/>
+          </w:tcPr>
+          <w:p>
+            <w:pPr>
+              <w:spacing w:before="120"/>
+              <w:ind w:firstLine="0"/>
+            </w:pPr>
+            <w:r>
+              <w:t>192.168.2.0</w:t>
+            </w:r>
+          </w:p>
+        </w:tc>
+      </w:tr>
+      <w:tr>
+        <w:tc>
+          <w:tcPr>
+            <w:tcW w:w="1129" w:type="dxa"/>
+          </w:tcPr>
+          <w:p>
+            <w:pPr>
+              <w:spacing w:before="120"/>
+              <w:ind w:firstLine="0"/>
+            </w:pPr>
+            <w:r>
+              <w:t>RED 4</w:t>
+            </w:r>
+          </w:p>
+        </w:tc>
+        <w:tc>
+          <w:tcPr>
+            <w:tcW w:w="1701" w:type="dxa"/>
+          </w:tcPr>
+          <w:p>
+            <w:pPr>
+              <w:spacing w:before="120"/>
+              <w:ind w:firstLine="0"/>
+            </w:pPr>
+            <w:r>
+              <w:t>192.168.3.0</w:t>
+            </w:r>
+          </w:p>
+        </w:tc>
+      </w:tr>
+    </w:tbl>
+    <w:p>
+      <w:pPr>
+        <w:sectPr>
+          <w:type w:val="continuous"/>
+          <w:pgSz w:w="11906" w:h="16838"/>
+          <w:pgMar w:top="1417" w:right="1701" w:bottom="1417" w:left="1701" w:header="708" w:footer="708" w:gutter="0"/>
+          <w:pgNumType w:start="0"/>
+          <w:cols w:space="709"/>
+          <w:titlePg/>
+          <w:docGrid w:linePitch="360"/>
+        </w:sectPr>
+      </w:pPr>
+    </w:p>
+    <w:p>
+      <w:pPr>
+        <w:pStyle w:val="Ttulo3"/>
+      </w:pPr>
+      <w:r>
+        <w:t>asignación de direcciones IPv6 de alcance site</w:t>
+      </w:r>
+    </w:p>
+    <w:p>
+      <w:pPr>
         <w:spacing w:before="120"/>
-      </w:pPr>
+        <w:ind w:firstLine="0"/>
+        <w:jc w:val="left"/>
+        <w:sectPr>
+          <w:type w:val="continuous"/>
+          <w:pgSz w:w="11906" w:h="16838"/>
+          <w:pgMar w:top="1417" w:right="1701" w:bottom="1417" w:left="1701" w:header="708" w:footer="708" w:gutter="0"/>
+          <w:pgNumType w:start="0"/>
+          <w:cols w:space="709"/>
+          <w:titlePg/>
+          <w:docGrid w:linePitch="360"/>
+        </w:sectPr>
+      </w:pPr>
+    </w:p>
+    <w:tbl>
+      <w:tblPr>
+        <w:tblStyle w:val="Tablaconcuadrcula"/>
+        <w:tblW w:w="0" w:type="auto"/>
+        <w:tblLook w:val="04A0" w:firstRow="1" w:lastRow="0" w:firstColumn="1" w:lastColumn="0" w:noHBand="0" w:noVBand="1"/>
+      </w:tblPr>
+      <w:tblGrid>
+        <w:gridCol w:w="988"/>
+        <w:gridCol w:w="1559"/>
+      </w:tblGrid>
+      <w:tr>
+        <w:tc>
+          <w:tcPr>
+            <w:tcW w:w="2547" w:type="dxa"/>
+            <w:gridSpan w:val="2"/>
+          </w:tcPr>
+          <w:p>
+            <w:pPr>
+              <w:spacing w:before="120"/>
+              <w:ind w:firstLine="0"/>
+              <w:jc w:val="left"/>
+            </w:pPr>
+            <w:r>
+              <w:t>IPv6 punto a punto</w:t>
+            </w:r>
+          </w:p>
+        </w:tc>
+      </w:tr>
+      <w:tr>
+        <w:tc>
+          <w:tcPr>
+            <w:tcW w:w="988" w:type="dxa"/>
+          </w:tcPr>
+          <w:p>
+            <w:pPr>
+              <w:spacing w:before="120"/>
+              <w:ind w:firstLine="0"/>
+              <w:jc w:val="left"/>
+            </w:pPr>
+            <w:r>
+              <w:t>RED 5</w:t>
+            </w:r>
+          </w:p>
+        </w:tc>
+        <w:tc>
+          <w:tcPr>
+            <w:tcW w:w="1559" w:type="dxa"/>
+          </w:tcPr>
+          <w:p>
+            <w:pPr>
+              <w:spacing w:before="120"/>
+              <w:ind w:firstLine="0"/>
+              <w:jc w:val="left"/>
+            </w:pPr>
+            <w:r>
+              <w:rPr>
+                <w:b/>
+                <w:bCs/>
+              </w:rPr>
+              <w:t>fd00::0</w:t>
+            </w:r>
+            <w:r>
+              <w:t>/127</w:t>
+            </w:r>
+          </w:p>
+        </w:tc>
+      </w:tr>
+      <w:tr>
+        <w:tc>
+          <w:tcPr>
+            <w:tcW w:w="988" w:type="dxa"/>
+          </w:tcPr>
+          <w:p>
+            <w:pPr>
+              <w:spacing w:before="120"/>
+              <w:ind w:firstLine="0"/>
+              <w:jc w:val="left"/>
+            </w:pPr>
+            <w:r>
+              <w:t>RED 6</w:t>
+            </w:r>
+          </w:p>
+        </w:tc>
+        <w:tc>
+          <w:tcPr>
+            <w:tcW w:w="1559" w:type="dxa"/>
+          </w:tcPr>
+          <w:p>
+            <w:pPr>
+              <w:spacing w:before="120"/>
+              <w:ind w:firstLine="0"/>
+              <w:jc w:val="left"/>
+            </w:pPr>
+            <w:r>
+              <w:rPr>
+                <w:b/>
+                <w:bCs/>
+              </w:rPr>
+              <w:t>fd00::</w:t>
+            </w:r>
+            <w:r>
+              <w:rPr>
+                <w:b/>
+                <w:bCs/>
+              </w:rPr>
+              <w:t>2</w:t>
+            </w:r>
+            <w:r>
+              <w:t>/127</w:t>
+            </w:r>
+          </w:p>
+        </w:tc>
+      </w:tr>
+      <w:tr>
+        <w:tc>
+          <w:tcPr>
+            <w:tcW w:w="988" w:type="dxa"/>
+          </w:tcPr>
+          <w:p>
+            <w:pPr>
+              <w:spacing w:before="120"/>
+              <w:ind w:firstLine="0"/>
+              <w:jc w:val="left"/>
+            </w:pPr>
+            <w:r>
+              <w:t>RED 7</w:t>
+            </w:r>
+          </w:p>
+        </w:tc>
+        <w:tc>
+          <w:tcPr>
+            <w:tcW w:w="1559" w:type="dxa"/>
+          </w:tcPr>
+          <w:p>
+            <w:pPr>
+              <w:spacing w:before="120"/>
+              <w:ind w:firstLine="0"/>
+              <w:jc w:val="left"/>
+            </w:pPr>
+            <w:r>
+              <w:rPr>
+                <w:b/>
+                <w:bCs/>
+              </w:rPr>
+              <w:t>fd00::</w:t>
+            </w:r>
+            <w:r>
+              <w:rPr>
+                <w:b/>
+                <w:bCs/>
+              </w:rPr>
+              <w:t>4</w:t>
+            </w:r>
+            <w:r>
+              <w:t>/127</w:t>
+            </w:r>
+          </w:p>
+        </w:tc>
+      </w:tr>
+      <w:tr>
+        <w:tc>
+          <w:tcPr>
+            <w:tcW w:w="988" w:type="dxa"/>
+          </w:tcPr>
+          <w:p>
+            <w:pPr>
+              <w:spacing w:before="120"/>
+              <w:ind w:firstLine="0"/>
+              <w:jc w:val="left"/>
+            </w:pPr>
+            <w:r>
+              <w:t>RED 8</w:t>
+            </w:r>
+          </w:p>
+        </w:tc>
+        <w:tc>
+          <w:tcPr>
+            <w:tcW w:w="1559" w:type="dxa"/>
+          </w:tcPr>
+          <w:p>
+            <w:pPr>
+              <w:spacing w:before="120"/>
+              <w:ind w:firstLine="0"/>
+              <w:jc w:val="left"/>
+            </w:pPr>
+            <w:r>
+              <w:rPr>
+                <w:b/>
+                <w:bCs/>
+              </w:rPr>
+              <w:t>fd00::</w:t>
+            </w:r>
+            <w:r>
+              <w:rPr>
+                <w:b/>
+                <w:bCs/>
+              </w:rPr>
+              <w:t>6</w:t>
+            </w:r>
+            <w:r>
+              <w:t>/127</w:t>
+            </w:r>
+          </w:p>
+        </w:tc>
+      </w:tr>
+      <w:tr>
+        <w:tc>
+          <w:tcPr>
+            <w:tcW w:w="988" w:type="dxa"/>
+          </w:tcPr>
+          <w:p>
+            <w:pPr>
+              <w:spacing w:before="120"/>
+              <w:ind w:firstLine="0"/>
+              <w:jc w:val="left"/>
+            </w:pPr>
+            <w:r>
+              <w:t>RED 9</w:t>
+            </w:r>
+          </w:p>
+        </w:tc>
+        <w:tc>
+          <w:tcPr>
+            <w:tcW w:w="1559" w:type="dxa"/>
+          </w:tcPr>
+          <w:p>
+            <w:pPr>
+              <w:spacing w:before="120"/>
+              <w:ind w:firstLine="0"/>
+              <w:jc w:val="left"/>
+            </w:pPr>
+            <w:r>
+              <w:rPr>
+                <w:b/>
+                <w:bCs/>
+              </w:rPr>
+              <w:t>fd00::</w:t>
+            </w:r>
+            <w:r>
+              <w:rPr>
+                <w:b/>
+                <w:bCs/>
+              </w:rPr>
+              <w:t>8</w:t>
+            </w:r>
+            <w:r>
+              <w:t>/127</w:t>
+            </w:r>
+          </w:p>
+        </w:tc>
+      </w:tr>
+      <w:tr>
+        <w:tc>
+          <w:tcPr>
+            <w:tcW w:w="988" w:type="dxa"/>
+          </w:tcPr>
+          <w:p>
+            <w:pPr>
+              <w:spacing w:before="120"/>
+              <w:ind w:firstLine="0"/>
+              <w:jc w:val="left"/>
+            </w:pPr>
+            <w:r>
+              <w:t xml:space="preserve">RED 10 </w:t>
+            </w:r>
+          </w:p>
+        </w:tc>
+        <w:tc>
+          <w:tcPr>
+            <w:tcW w:w="1559" w:type="dxa"/>
+          </w:tcPr>
+          <w:p>
+            <w:pPr>
+              <w:spacing w:before="120"/>
+              <w:ind w:firstLine="0"/>
+              <w:jc w:val="left"/>
+            </w:pPr>
+            <w:r>
+              <w:rPr>
+                <w:b/>
+                <w:bCs/>
+              </w:rPr>
+              <w:t>fd00::</w:t>
+            </w:r>
+            <w:r>
+              <w:rPr>
+                <w:b/>
+                <w:bCs/>
+              </w:rPr>
+              <w:t>a</w:t>
+            </w:r>
+            <w:r>
+              <w:t>/127</w:t>
+            </w:r>
+          </w:p>
+        </w:tc>
+      </w:tr>
+      <w:tr>
+        <w:tc>
+          <w:tcPr>
+            <w:tcW w:w="988" w:type="dxa"/>
+          </w:tcPr>
+          <w:p>
+            <w:pPr>
+              <w:spacing w:before="120"/>
+              <w:ind w:firstLine="0"/>
+              <w:jc w:val="left"/>
+            </w:pPr>
+            <w:r>
+              <w:t>RED 11</w:t>
+            </w:r>
+          </w:p>
+        </w:tc>
+        <w:tc>
+          <w:tcPr>
+            <w:tcW w:w="1559" w:type="dxa"/>
+          </w:tcPr>
+          <w:p>
+            <w:pPr>
+              <w:spacing w:before="120"/>
+              <w:ind w:firstLine="0"/>
+              <w:jc w:val="left"/>
+            </w:pPr>
+            <w:r>
+              <w:rPr>
+                <w:b/>
+                <w:bCs/>
+              </w:rPr>
+              <w:t>fd00::</w:t>
+            </w:r>
+            <w:r>
+              <w:rPr>
+                <w:b/>
+                <w:bCs/>
+              </w:rPr>
+              <w:t>c</w:t>
+            </w:r>
+            <w:r>
+              <w:t>/127</w:t>
+            </w:r>
+          </w:p>
+        </w:tc>
+      </w:tr>
+      <w:tr>
+        <w:tc>
+          <w:tcPr>
+            <w:tcW w:w="988" w:type="dxa"/>
+          </w:tcPr>
+          <w:p>
+            <w:pPr>
+              <w:spacing w:before="120"/>
+              <w:ind w:firstLine="0"/>
+              <w:jc w:val="left"/>
+            </w:pPr>
+            <w:r>
+              <w:t>RED 12</w:t>
+            </w:r>
+          </w:p>
+        </w:tc>
+        <w:tc>
+          <w:tcPr>
+            <w:tcW w:w="1559" w:type="dxa"/>
+          </w:tcPr>
+          <w:p>
+            <w:pPr>
+              <w:spacing w:before="120"/>
+              <w:ind w:firstLine="0"/>
+              <w:jc w:val="left"/>
+            </w:pPr>
+            <w:r>
+              <w:rPr>
+                <w:b/>
+                <w:bCs/>
+              </w:rPr>
+              <w:t>fd00::</w:t>
+            </w:r>
+            <w:r>
+              <w:rPr>
+                <w:b/>
+                <w:bCs/>
+              </w:rPr>
+              <w:t>d</w:t>
+            </w:r>
+            <w:r>
+              <w:t>/127</w:t>
+            </w:r>
+          </w:p>
+        </w:tc>
+      </w:tr>
+      <w:tr>
+        <w:tc>
+          <w:tcPr>
+            <w:tcW w:w="988" w:type="dxa"/>
+          </w:tcPr>
+          <w:p>
+            <w:pPr>
+              <w:spacing w:before="120"/>
+              <w:ind w:firstLine="0"/>
+              <w:jc w:val="left"/>
+            </w:pPr>
+            <w:r>
+              <w:t>RED 13</w:t>
+            </w:r>
+          </w:p>
+        </w:tc>
+        <w:tc>
+          <w:tcPr>
+            <w:tcW w:w="1559" w:type="dxa"/>
+          </w:tcPr>
+          <w:p>
+            <w:pPr>
+              <w:spacing w:before="120"/>
+              <w:ind w:firstLine="0"/>
+              <w:jc w:val="left"/>
+            </w:pPr>
+            <w:r>
+              <w:rPr>
+                <w:b/>
+                <w:bCs/>
+              </w:rPr>
+              <w:t>fd00::</w:t>
+            </w:r>
+            <w:r>
+              <w:rPr>
+                <w:b/>
+                <w:bCs/>
+              </w:rPr>
+              <w:t>10</w:t>
+            </w:r>
+            <w:r>
+              <w:t>/127</w:t>
+            </w:r>
+          </w:p>
+        </w:tc>
+      </w:tr>
+      <w:tr>
+        <w:tc>
+          <w:tcPr>
+            <w:tcW w:w="988" w:type="dxa"/>
+          </w:tcPr>
+          <w:p>
+            <w:pPr>
+              <w:spacing w:before="120"/>
+              <w:ind w:firstLine="0"/>
+              <w:jc w:val="left"/>
+            </w:pPr>
+            <w:r>
+              <w:t>RED 14</w:t>
+            </w:r>
+          </w:p>
+        </w:tc>
+        <w:tc>
+          <w:tcPr>
+            <w:tcW w:w="1559" w:type="dxa"/>
+          </w:tcPr>
+          <w:p>
+            <w:pPr>
+              <w:spacing w:before="120"/>
+              <w:ind w:firstLine="0"/>
+              <w:jc w:val="left"/>
+            </w:pPr>
+            <w:r>
+              <w:rPr>
+                <w:b/>
+                <w:bCs/>
+              </w:rPr>
+              <w:t>fd00::</w:t>
+            </w:r>
+            <w:r>
+              <w:rPr>
+                <w:b/>
+                <w:bCs/>
+              </w:rPr>
+              <w:t>12</w:t>
+            </w:r>
+            <w:r>
+              <w:t>/127</w:t>
+            </w:r>
+          </w:p>
+        </w:tc>
+      </w:tr>
+    </w:tbl>
+    <w:p>
+      <w:r>
+        <w:br w:type="column"/>
+      </w:r>
+      <w:r>
+        <w:t xml:space="preserve">Las redes site comienzan con </w:t>
+      </w:r>
+      <w:r>
+        <w:t xml:space="preserve">un prefijo de siete bits (1111 110), y en nuestro caso para las redes punto a punto dejamos el último bit para direccionar cada uno </w:t>
+      </w:r>
+      <w:r>
+        <w:t>de los hosts</w:t>
+      </w:r>
+      <w:r>
+        <w:t>.</w:t>
+      </w:r>
+    </w:p>
+    <w:p>
+      <w:r>
+        <w:t>Por ejemplo, la red 7 tendrá disponibles las direcciones:</w:t>
+      </w:r>
+    </w:p>
+    <w:p>
+      <w:pPr>
+        <w:pStyle w:val="Prrafodelista"/>
+        <w:numPr>
+          <w:ilvl w:val="0"/>
+          <w:numId w:val="4"/>
+        </w:numPr>
+      </w:pPr>
+      <w:r>
+        <w:rPr>
+          <w:b/>
+          <w:bCs/>
+        </w:rPr>
+        <w:t>fd00::4</w:t>
+      </w:r>
+    </w:p>
+    <w:p>
+      <w:pPr>
+        <w:pStyle w:val="Prrafodelista"/>
+        <w:numPr>
+          <w:ilvl w:val="0"/>
+          <w:numId w:val="4"/>
+        </w:numPr>
+      </w:pPr>
+      <w:r>
+        <w:rPr>
+          <w:b/>
+          <w:bCs/>
+        </w:rPr>
+        <w:t>fd00::5</w:t>
+      </w:r>
+    </w:p>
+    <w:p>
+      <w:pPr>
+        <w:sectPr>
+          <w:type w:val="continuous"/>
+          <w:pgSz w:w="11906" w:h="16838"/>
+          <w:pgMar w:top="1417" w:right="1701" w:bottom="1417" w:left="1701" w:header="708" w:footer="708" w:gutter="0"/>
+          <w:pgNumType w:start="0"/>
+          <w:cols w:num="2" w:space="710" w:equalWidth="0">
+            <w:col w:w="3119" w:space="710"/>
+            <w:col w:w="4675"/>
+          </w:cols>
+          <w:titlePg/>
+          <w:docGrid w:linePitch="360"/>
+        </w:sectPr>
+      </w:pPr>
+    </w:p>
+    <w:tbl>
+      <w:tblPr>
+        <w:tblStyle w:val="Tablaconcuadrcula"/>
+        <w:tblW w:w="0" w:type="auto"/>
+        <w:tblLook w:val="04A0" w:firstRow="1" w:lastRow="0" w:firstColumn="1" w:lastColumn="0" w:noHBand="0" w:noVBand="1"/>
+      </w:tblPr>
+      <w:tblGrid>
+        <w:gridCol w:w="1838"/>
+        <w:gridCol w:w="1701"/>
+      </w:tblGrid>
+      <w:tr>
+        <w:tc>
+          <w:tcPr>
+            <w:tcW w:w="3539" w:type="dxa"/>
+            <w:gridSpan w:val="2"/>
+          </w:tcPr>
+          <w:p>
+            <w:pPr>
+              <w:spacing w:before="120"/>
+              <w:ind w:firstLine="0"/>
+            </w:pPr>
+            <w:r>
+              <w:t>IPv6 redes grandes</w:t>
+            </w:r>
+          </w:p>
+        </w:tc>
+      </w:tr>
+      <w:tr>
+        <w:tc>
+          <w:tcPr>
+            <w:tcW w:w="1838" w:type="dxa"/>
+          </w:tcPr>
+          <w:p>
+            <w:pPr>
+              <w:spacing w:before="120"/>
+              <w:ind w:firstLine="0"/>
+            </w:pPr>
+            <w:r>
+              <w:t>RED 1</w:t>
+            </w:r>
+          </w:p>
+        </w:tc>
+        <w:tc>
+          <w:tcPr>
+            <w:tcW w:w="1701" w:type="dxa"/>
+          </w:tcPr>
+          <w:p>
+            <w:pPr>
+              <w:spacing w:before="120"/>
+              <w:ind w:firstLine="0"/>
+            </w:pPr>
+            <w:r>
+              <w:rPr>
+                <w:b/>
+                <w:bCs/>
+              </w:rPr>
+              <w:t>fd</w:t>
+            </w:r>
+            <w:r>
+              <w:rPr>
+                <w:b/>
+                <w:bCs/>
+              </w:rPr>
+              <w:t>00:0:0:1::</w:t>
+            </w:r>
+            <w:r>
+              <w:t>/64</w:t>
+            </w:r>
+          </w:p>
+        </w:tc>
+      </w:tr>
+      <w:tr>
+        <w:tc>
+          <w:tcPr>
+            <w:tcW w:w="1838" w:type="dxa"/>
+          </w:tcPr>
+          <w:p>
+            <w:pPr>
+              <w:spacing w:before="120"/>
+              <w:ind w:firstLine="0"/>
+            </w:pPr>
+            <w:r>
+              <w:lastRenderedPageBreak/>
+              <w:t>ADM-1</w:t>
+            </w:r>
+          </w:p>
+        </w:tc>
+        <w:tc>
+          <w:tcPr>
+            <w:tcW w:w="1701" w:type="dxa"/>
+          </w:tcPr>
+          <w:p>
+            <w:pPr>
+              <w:spacing w:before="120"/>
+              <w:ind w:firstLine="0"/>
+            </w:pPr>
+            <w:r>
+              <w:rPr>
+                <w:b/>
+                <w:bCs/>
+              </w:rPr>
+              <w:t>fd00:0:0:</w:t>
+            </w:r>
+            <w:r>
+              <w:rPr>
+                <w:b/>
+                <w:bCs/>
+              </w:rPr>
+              <w:t>2</w:t>
+            </w:r>
+            <w:r>
+              <w:rPr>
+                <w:b/>
+                <w:bCs/>
+              </w:rPr>
+              <w:t>::</w:t>
+            </w:r>
+            <w:r>
+              <w:t>/64</w:t>
+            </w:r>
+          </w:p>
+        </w:tc>
+      </w:tr>
+      <w:tr>
+        <w:tc>
+          <w:tcPr>
+            <w:tcW w:w="1838" w:type="dxa"/>
+          </w:tcPr>
+          <w:p>
+            <w:pPr>
+              <w:spacing w:before="120"/>
+              <w:ind w:firstLine="0"/>
+            </w:pPr>
+            <w:r>
+              <w:t>ADM-2</w:t>
+            </w:r>
+          </w:p>
+        </w:tc>
+        <w:tc>
+          <w:tcPr>
+            <w:tcW w:w="1701" w:type="dxa"/>
+          </w:tcPr>
+          <w:p>
+            <w:pPr>
+              <w:spacing w:before="120"/>
+              <w:ind w:firstLine="0"/>
+            </w:pPr>
+            <w:r>
+              <w:rPr>
+                <w:b/>
+                <w:bCs/>
+              </w:rPr>
+              <w:t>fd00:0:0:</w:t>
+            </w:r>
+            <w:r>
+              <w:rPr>
+                <w:b/>
+                <w:bCs/>
+              </w:rPr>
+              <w:t>3</w:t>
+            </w:r>
+            <w:r>
+              <w:rPr>
+                <w:b/>
+                <w:bCs/>
+              </w:rPr>
+              <w:t>::</w:t>
+            </w:r>
+            <w:r>
+              <w:t>/64</w:t>
+            </w:r>
+          </w:p>
+        </w:tc>
+      </w:tr>
+      <w:tr>
+        <w:tc>
+          <w:tcPr>
+            <w:tcW w:w="1838" w:type="dxa"/>
+          </w:tcPr>
+          <w:p>
+            <w:pPr>
+              <w:spacing w:before="120"/>
+              <w:ind w:firstLine="0"/>
+            </w:pPr>
+            <w:r>
+              <w:t>W-GUEST</w:t>
+            </w:r>
+          </w:p>
+        </w:tc>
+        <w:tc>
+          <w:tcPr>
+            <w:tcW w:w="1701" w:type="dxa"/>
+          </w:tcPr>
+          <w:p>
+            <w:pPr>
+              <w:spacing w:before="120"/>
+              <w:ind w:firstLine="0"/>
+            </w:pPr>
+            <w:r>
+              <w:rPr>
+                <w:b/>
+                <w:bCs/>
+              </w:rPr>
+              <w:t>fd00:0:0:</w:t>
+            </w:r>
+            <w:r>
+              <w:rPr>
+                <w:b/>
+                <w:bCs/>
+              </w:rPr>
+              <w:t>4</w:t>
+            </w:r>
+            <w:r>
+              <w:rPr>
+                <w:b/>
+                <w:bCs/>
+              </w:rPr>
+              <w:t>::</w:t>
+            </w:r>
+            <w:r>
+              <w:t>/64</w:t>
+            </w:r>
+          </w:p>
+        </w:tc>
+      </w:tr>
+      <w:tr>
+        <w:tc>
+          <w:tcPr>
+            <w:tcW w:w="1838" w:type="dxa"/>
+          </w:tcPr>
+          <w:p>
+            <w:pPr>
+              <w:spacing w:before="120"/>
+              <w:ind w:firstLine="0"/>
+            </w:pPr>
+            <w:r>
+              <w:t>DataCenter (DC)</w:t>
+            </w:r>
+          </w:p>
+        </w:tc>
+        <w:tc>
+          <w:tcPr>
+            <w:tcW w:w="1701" w:type="dxa"/>
+          </w:tcPr>
+          <w:p>
+            <w:pPr>
+              <w:spacing w:before="120"/>
+              <w:ind w:firstLine="0"/>
+            </w:pPr>
+            <w:r>
+              <w:rPr>
+                <w:b/>
+                <w:bCs/>
+              </w:rPr>
+              <w:t>fd00:0:0:</w:t>
+            </w:r>
+            <w:r>
+              <w:rPr>
+                <w:b/>
+                <w:bCs/>
+              </w:rPr>
+              <w:t>5</w:t>
+            </w:r>
+            <w:r>
+              <w:rPr>
+                <w:b/>
+                <w:bCs/>
+              </w:rPr>
+              <w:t>::</w:t>
+            </w:r>
+            <w:r>
+              <w:t>/64</w:t>
+            </w:r>
+          </w:p>
+        </w:tc>
+      </w:tr>
+      <w:tr>
+        <w:tc>
+          <w:tcPr>
+            <w:tcW w:w="1838" w:type="dxa"/>
+          </w:tcPr>
+          <w:p>
+            <w:pPr>
+              <w:spacing w:before="120"/>
+              <w:ind w:firstLine="0"/>
+            </w:pPr>
+            <w:r>
+              <w:t>Ventas-1 (VT)</w:t>
+            </w:r>
+          </w:p>
+        </w:tc>
+        <w:tc>
+          <w:tcPr>
+            <w:tcW w:w="1701" w:type="dxa"/>
+          </w:tcPr>
+          <w:p>
+            <w:pPr>
+              <w:spacing w:before="120"/>
+              <w:ind w:firstLine="0"/>
+            </w:pPr>
+            <w:r>
+              <w:rPr>
+                <w:b/>
+                <w:bCs/>
+              </w:rPr>
+              <w:t>fd00:0:0:</w:t>
+            </w:r>
+            <w:r>
+              <w:rPr>
+                <w:b/>
+                <w:bCs/>
+              </w:rPr>
+              <w:t>6</w:t>
+            </w:r>
+            <w:r>
+              <w:rPr>
+                <w:b/>
+                <w:bCs/>
+              </w:rPr>
+              <w:t>::</w:t>
+            </w:r>
+            <w:r>
+              <w:t>/64</w:t>
+            </w:r>
+          </w:p>
+        </w:tc>
+      </w:tr>
+      <w:tr>
+        <w:tc>
+          <w:tcPr>
+            <w:tcW w:w="1838" w:type="dxa"/>
+          </w:tcPr>
+          <w:p>
+            <w:pPr>
+              <w:spacing w:before="120"/>
+              <w:ind w:firstLine="0"/>
+            </w:pPr>
+            <w:r>
+              <w:t>W-Ventas (W-VT)</w:t>
+            </w:r>
+          </w:p>
+        </w:tc>
+        <w:tc>
+          <w:tcPr>
+            <w:tcW w:w="1701" w:type="dxa"/>
+          </w:tcPr>
+          <w:p>
+            <w:pPr>
+              <w:spacing w:before="120"/>
+              <w:ind w:firstLine="0"/>
+            </w:pPr>
+            <w:r>
+              <w:rPr>
+                <w:b/>
+                <w:bCs/>
+              </w:rPr>
+              <w:t>fd00:0:0:</w:t>
+            </w:r>
+            <w:r>
+              <w:rPr>
+                <w:b/>
+                <w:bCs/>
+              </w:rPr>
+              <w:t>7</w:t>
+            </w:r>
+            <w:r>
+              <w:rPr>
+                <w:b/>
+                <w:bCs/>
+              </w:rPr>
+              <w:t>::</w:t>
+            </w:r>
+            <w:r>
+              <w:t>/64</w:t>
+            </w:r>
+          </w:p>
+        </w:tc>
+      </w:tr>
+    </w:tbl>
+    <w:p>
+      <w:r>
+        <w:br w:type="column"/>
+      </w:r>
+      <w:r>
+        <w:t>Las redes con posibilidad de expansión reciben una dirección con prefijo /64. Estas direcciones también comienzan con los primeros 7 bits de la forma 1111110, los siguientes 57 bits, se utilizan para diferenciar las diferentes subredes, y los últimos 64 bits para referenciar los distintos hosts de cada subred.</w:t>
+      </w:r>
+    </w:p>
+    <w:p>
+      <w:r>
+        <w:t xml:space="preserve">Por </w:t>
+      </w:r>
+      <w:r>
+        <w:t>ejemplo,</w:t>
+      </w:r>
+      <w:r>
+        <w:t xml:space="preserve"> la red W_GUEST tiene direcciones site dentro del rango:</w:t>
+      </w:r>
+    </w:p>
+    <w:p>
+      <w:pPr>
+        <w:pStyle w:val="Prrafodelista"/>
+        <w:numPr>
+          <w:ilvl w:val="0"/>
+          <w:numId w:val="5"/>
+        </w:numPr>
+      </w:pPr>
+      <w:r>
+        <w:rPr>
+          <w:b/>
+          <w:bCs/>
+        </w:rPr>
+        <w:t>fd00:0:0:4::</w:t>
+      </w:r>
+      <w:r>
+        <w:t>0</w:t>
+      </w:r>
+    </w:p>
+    <w:p>
+      <w:pPr>
+        <w:pStyle w:val="Prrafodelista"/>
+        <w:numPr>
+          <w:ilvl w:val="0"/>
+          <w:numId w:val="5"/>
+        </w:numPr>
+      </w:pPr>
+      <w:r>
+        <w:rPr>
+          <w:b/>
+          <w:bCs/>
+        </w:rPr>
+        <w:t>fd00:0:0:</w:t>
+      </w:r>
+      <w:proofErr w:type="gramStart"/>
+      <w:r>
+        <w:rPr>
+          <w:b/>
+          <w:bCs/>
+        </w:rPr>
+        <w:t>4:</w:t>
+      </w:r>
+      <w:r>
+        <w:t>ffff</w:t>
+      </w:r>
+      <w:proofErr w:type="gramEnd"/>
+      <w:r>
+        <w:t>:</w:t>
+      </w:r>
+      <w:r>
+        <w:t xml:space="preserve">ffff: </w:t>
+      </w:r>
+      <w:proofErr w:type="spellStart"/>
+      <w:r>
+        <w:t>ffff</w:t>
+      </w:r>
+      <w:r>
+        <w:t>:ffff</w:t>
+      </w:r>
+      <w:proofErr w:type="spellEnd"/>
+    </w:p>
+    <w:p>
+      <w:pPr>
+        <w:sectPr>
+          <w:type w:val="continuous"/>
+          <w:pgSz w:w="11906" w:h="16838"/>
+          <w:pgMar w:top="1417" w:right="1701" w:bottom="1417" w:left="1701" w:header="708" w:footer="708" w:gutter="0"/>
+          <w:pgNumType w:start="0"/>
+          <w:cols w:num="2" w:space="567"/>
+          <w:titlePg/>
+          <w:docGrid w:linePitch="360"/>
+        </w:sectPr>
+      </w:pPr>
+    </w:p>
+    <w:p>
+      <w:pPr>
+        <w:pStyle w:val="Ttulo2"/>
+      </w:pPr>
+      <w:r>
+        <w:t>configuración de redes manualmente</w:t>
+      </w:r>
+    </w:p>
+    <w:p>
+      <w:r>
+        <w:t xml:space="preserve">Al conectar dos equipos, las direcciones IPv6 de alcance </w:t>
+      </w:r>
+      <w:proofErr w:type="gramStart"/>
+      <w:r>
+        <w:t>link</w:t>
+      </w:r>
+      <w:proofErr w:type="gramEnd"/>
+      <w:r>
+        <w:t xml:space="preserve"> se configuran automáticamente, nos queda configurar de manera manual, las direcciones globales y ULA asignadas en la sección anterior. Aquí se debe considerar que dispositivos e interfaces requieren de direcciones globales y/o site. Por ejemplo, la red W-GUEST no debe tener acceso a equipos internos de la intranet, solo a dos de </w:t>
+      </w:r>
+      <w:r>
+        <w:t>ellos,</w:t>
+      </w:r>
+      <w:r>
+        <w:t xml:space="preserve"> pero desde sus direcciones globales, entonces solo se le configura direcciones de alcance global.</w:t>
+      </w:r>
+    </w:p>
+    <w:p>
+      <w:r>
+        <w:rPr>
+          <w:noProof/>
+        </w:rPr>
+        <w:drawing>
+          <wp:anchor distT="0" distB="0" distL="114300" distR="114300" simplePos="0" relativeHeight="251668480" behindDoc="1" locked="0" layoutInCell="1" allowOverlap="1" wp14:anchorId="56DE4AC2" wp14:editId="6351D9A5">
+            <wp:simplePos x="0" y="0"/>
+            <wp:positionH relativeFrom="margin">
+              <wp:align>center</wp:align>
+            </wp:positionH>
+            <wp:positionV relativeFrom="paragraph">
+              <wp:posOffset>938530</wp:posOffset>
+            </wp:positionV>
+            <wp:extent cx="5400040" cy="2922905"/>
+            <wp:effectExtent l="19050" t="19050" r="10160" b="10795"/>
+            <wp:wrapTight wrapText="bothSides">
+              <wp:wrapPolygon edited="0">
+                <wp:start x="-76" y="-141"/>
+                <wp:lineTo x="-76" y="21539"/>
+                <wp:lineTo x="21564" y="21539"/>
+                <wp:lineTo x="21564" y="-141"/>
+                <wp:lineTo x="-76" y="-141"/>
+              </wp:wrapPolygon>
+            </wp:wrapTight>
+            <wp:docPr id="7738697" name="Imagen 2" descr="Interfaz de usuario gráfica, Aplicación&#10;&#10;Descripción generada automáticamente"/>
+            <wp:cNvGraphicFramePr>
+              <a:graphicFrameLocks xmlns:a="http://schemas.openxmlformats.org/drawingml/2006/main" noChangeAspect="1"/>
+            </wp:cNvGraphicFramePr>
+            <a:graphic xmlns:a="http://schemas.openxmlformats.org/drawingml/2006/main">
+              <a:graphicData uri="http://schemas.openxmlformats.org/drawingml/2006/picture">
+                <pic:pic xmlns:pic="http://schemas.openxmlformats.org/drawingml/2006/picture">
+                  <pic:nvPicPr>
+                    <pic:cNvPr id="7738697" name="Imagen 2" descr="Interfaz de usuario gráfica, Aplicación&#10;&#10;Descripción generada automáticamente"/>
+                    <pic:cNvPicPr/>
+                  </pic:nvPicPr>
+                  <pic:blipFill>
+                    <a:blip r:embed="rId11">
+                      <a:extLst>
+                        <a:ext uri="{28A0092B-C50C-407E-A947-70E740481C1C}">
+                          <a14:useLocalDpi xmlns:a14="http://schemas.microsoft.com/office/drawing/2010/main" val="0"/>
+                        </a:ext>
+                      </a:extLst>
+                    </a:blip>
+                    <a:stretch>
+                      <a:fillRect/>
+                    </a:stretch>
+                  </pic:blipFill>
+                  <pic:spPr>
+                    <a:xfrm>
+                      <a:off x="0" y="0"/>
+                      <a:ext cx="5400040" cy="2922905"/>
+                    </a:xfrm>
+                    <a:prstGeom prst="rect">
+                      <a:avLst/>
+                    </a:prstGeom>
+                    <a:ln>
+                      <a:solidFill>
+                        <a:schemeClr val="bg1">
+                          <a:lumMod val="65000"/>
+                        </a:schemeClr>
+                      </a:solidFill>
+                    </a:ln>
+                  </pic:spPr>
+                </pic:pic>
+              </a:graphicData>
+            </a:graphic>
+            <wp14:sizeRelH relativeFrom="page">
+              <wp14:pctWidth>0</wp14:pctWidth>
+            </wp14:sizeRelH>
+            <wp14:sizeRelV relativeFrom="page">
+              <wp14:pctHeight>0</wp14:pctHeight>
+            </wp14:sizeRelV>
+          </wp:anchor>
+        </w:drawing>
+      </w:r>
+      <w:r>
+        <w:t xml:space="preserve">Para implementar la configuración dentro del Core, y que esta quede de manera permanente en la topografía que estamos trabajando, se debe ingresar en la configuración de cada host, </w:t>
+      </w:r>
+      <w:r>
+        <w:t>ir a la sección de ‘UserDefined’ y en la pestaña ‘</w:t>
+      </w:r>
+      <w:proofErr w:type="gramStart"/>
+      <w:r>
+        <w:t>startup</w:t>
+      </w:r>
+      <w:proofErr w:type="gramEnd"/>
+      <w:r>
+        <w:t>/shutdown’ ingresar los comandos.</w:t>
+      </w:r>
+      <w:r>
+        <w:t xml:space="preserve"> </w:t>
+      </w:r>
+    </w:p>
+    <w:p>
+      <w:r>
+        <w:rPr>
+          <w:noProof/>
+        </w:rPr>
+        <w:lastRenderedPageBreak/>
+        <w:drawing>
+          <wp:inline distT="0" distB="0" distL="0" distR="0" wp14:anchorId="737D4DFC" wp14:editId="326B5BEC">
+            <wp:extent cx="5400040" cy="3547110"/>
+            <wp:effectExtent l="19050" t="19050" r="10160" b="15240"/>
+            <wp:docPr id="2143330459" name="Imagen 3" descr="Interfaz de usuario gráfica, Texto, Aplicación, Correo electrónico&#10;&#10;Descripción generada automáticamente"/>
+            <wp:cNvGraphicFramePr>
+              <a:graphicFrameLocks xmlns:a="http://schemas.openxmlformats.org/drawingml/2006/main" noChangeAspect="1"/>
+            </wp:cNvGraphicFramePr>
+            <a:graphic xmlns:a="http://schemas.openxmlformats.org/drawingml/2006/main">
+              <a:graphicData uri="http://schemas.openxmlformats.org/drawingml/2006/picture">
+                <pic:pic xmlns:pic="http://schemas.openxmlformats.org/drawingml/2006/picture">
+                  <pic:nvPicPr>
+                    <pic:cNvPr id="2143330459" name="Imagen 3" descr="Interfaz de usuario gráfica, Texto, Aplicación, Correo electrónico&#10;&#10;Descripción generada automáticamente"/>
+                    <pic:cNvPicPr/>
+                  </pic:nvPicPr>
+                  <pic:blipFill>
+                    <a:blip r:embed="rId12">
+                      <a:extLst>
+                        <a:ext uri="{28A0092B-C50C-407E-A947-70E740481C1C}">
+                          <a14:useLocalDpi xmlns:a14="http://schemas.microsoft.com/office/drawing/2010/main" val="0"/>
+                        </a:ext>
+                      </a:extLst>
+                    </a:blip>
+                    <a:stretch>
+                      <a:fillRect/>
+                    </a:stretch>
+                  </pic:blipFill>
+                  <pic:spPr>
+                    <a:xfrm>
+                      <a:off x="0" y="0"/>
+                      <a:ext cx="5400040" cy="3547110"/>
+                    </a:xfrm>
+                    <a:prstGeom prst="rect">
+                      <a:avLst/>
+                    </a:prstGeom>
+                    <a:ln>
+                      <a:solidFill>
+                        <a:schemeClr val="bg1">
+                          <a:lumMod val="65000"/>
+                        </a:schemeClr>
+                      </a:solidFill>
+                    </a:ln>
+                  </pic:spPr>
+                </pic:pic>
+              </a:graphicData>
+            </a:graphic>
+          </wp:inline>
+        </w:drawing>
+      </w:r>
+    </w:p>
+    <w:p>
+      <w:r>
+        <w:t xml:space="preserve">Para asignar direcciones IPv6, utilizamos el comando </w:t>
+      </w:r>
+      <w:r>
+        <w:t>‘</w:t>
+      </w:r>
+      <w:proofErr w:type="spellStart"/>
+      <w:r>
+        <w:t>ip</w:t>
+      </w:r>
+      <w:proofErr w:type="spellEnd"/>
+      <w:r>
+        <w:t xml:space="preserve"> </w:t>
+      </w:r>
+      <w:proofErr w:type="spellStart"/>
+      <w:r>
+        <w:t>addr</w:t>
+      </w:r>
+      <w:proofErr w:type="spellEnd"/>
+      <w:r>
+        <w:t xml:space="preserve"> </w:t>
+      </w:r>
+      <w:proofErr w:type="spellStart"/>
+      <w:r>
+        <w:t>add</w:t>
+      </w:r>
+      <w:proofErr w:type="spellEnd"/>
+      <w:r>
+        <w:t>’</w:t>
+      </w:r>
+      <w:r>
+        <w:t xml:space="preserve"> con el argument</w:t>
+      </w:r>
+      <w:r>
+        <w:t>o</w:t>
+      </w:r>
+      <w:r>
+        <w:t xml:space="preserve"> </w:t>
+      </w:r>
+      <w:r>
+        <w:t>‘</w:t>
+      </w:r>
+      <w:r>
+        <w:t>-6</w:t>
+      </w:r>
+      <w:r>
+        <w:t>’</w:t>
+      </w:r>
+      <w:r>
+        <w:t>. Se debe hacer la asignación en cada dispositivo y para cada interfaz, en el ejemplo de las imágenes, para el router 3 debemos asignar a cada una de las tres interfaces, una dirección global y una dirección ULA.</w:t>
+      </w:r>
     </w:p>
     <w:sectPr>
       <w:type w:val="continuous"/>
       <w:pgSz w:w="11906" w:h="16838"/>
       <w:pgMar w:top="1417" w:right="1701" w:bottom="1417" w:left="1701" w:header="708" w:footer="708" w:gutter="0"/>
       <w:pgNumType w:start="0"/>
-      <w:cols w:num="2" w:space="709"/>
+      <w:cols w:space="567"/>
       <w:titlePg/>
       <w:docGrid w:linePitch="360"/>
     </w:sectPr>
@@ -2723,9 +4046,9 @@
     </w:lvl>
   </w:abstractNum>
   <w:abstractNum w:abstractNumId="1" w15:restartNumberingAfterBreak="0">
-    <w:nsid w:val="22E90F2F"/>
+    <w:nsid w:val="1DFC1206"/>
     <w:multiLevelType w:val="hybridMultilevel"/>
-    <w:tmpl w:val="56DA74C8"/>
+    <w:tmpl w:val="23F00C88"/>
     <w:lvl w:ilvl="0" w:tplc="0C0A0001">
       <w:start w:val="1"/>
       <w:numFmt w:val="bullet"/>
@@ -2836,9 +4159,9 @@
     </w:lvl>
   </w:abstractNum>
   <w:abstractNum w:abstractNumId="2" w15:restartNumberingAfterBreak="0">
-    <w:nsid w:val="529E2FC4"/>
+    <w:nsid w:val="22E90F2F"/>
     <w:multiLevelType w:val="hybridMultilevel"/>
-    <w:tmpl w:val="5DDAE410"/>
+    <w:tmpl w:val="56DA74C8"/>
     <w:lvl w:ilvl="0" w:tplc="0C0A0001">
       <w:start w:val="1"/>
       <w:numFmt w:val="bullet"/>
@@ -2948,14 +4271,246 @@
       </w:rPr>
     </w:lvl>
   </w:abstractNum>
+  <w:abstractNum w:abstractNumId="3" w15:restartNumberingAfterBreak="0">
+    <w:nsid w:val="3E366A49"/>
+    <w:multiLevelType w:val="hybridMultilevel"/>
+    <w:tmpl w:val="71A40C56"/>
+    <w:lvl w:ilvl="0" w:tplc="0C0A0001">
+      <w:start w:val="1"/>
+      <w:numFmt w:val="bullet"/>
+      <w:lvlText w:val=""/>
+      <w:lvlJc w:val="left"/>
+      <w:pPr>
+        <w:ind w:left="930" w:hanging="360"/>
+      </w:pPr>
+      <w:rPr>
+        <w:rFonts w:ascii="Symbol" w:hAnsi="Symbol" w:hint="default"/>
+      </w:rPr>
+    </w:lvl>
+    <w:lvl w:ilvl="1" w:tplc="0C0A0003" w:tentative="1">
+      <w:start w:val="1"/>
+      <w:numFmt w:val="bullet"/>
+      <w:lvlText w:val="o"/>
+      <w:lvlJc w:val="left"/>
+      <w:pPr>
+        <w:ind w:left="1650" w:hanging="360"/>
+      </w:pPr>
+      <w:rPr>
+        <w:rFonts w:ascii="Courier New" w:hAnsi="Courier New" w:cs="Courier New" w:hint="default"/>
+      </w:rPr>
+    </w:lvl>
+    <w:lvl w:ilvl="2" w:tplc="0C0A0005" w:tentative="1">
+      <w:start w:val="1"/>
+      <w:numFmt w:val="bullet"/>
+      <w:lvlText w:val=""/>
+      <w:lvlJc w:val="left"/>
+      <w:pPr>
+        <w:ind w:left="2370" w:hanging="360"/>
+      </w:pPr>
+      <w:rPr>
+        <w:rFonts w:ascii="Wingdings" w:hAnsi="Wingdings" w:hint="default"/>
+      </w:rPr>
+    </w:lvl>
+    <w:lvl w:ilvl="3" w:tplc="0C0A0001" w:tentative="1">
+      <w:start w:val="1"/>
+      <w:numFmt w:val="bullet"/>
+      <w:lvlText w:val=""/>
+      <w:lvlJc w:val="left"/>
+      <w:pPr>
+        <w:ind w:left="3090" w:hanging="360"/>
+      </w:pPr>
+      <w:rPr>
+        <w:rFonts w:ascii="Symbol" w:hAnsi="Symbol" w:hint="default"/>
+      </w:rPr>
+    </w:lvl>
+    <w:lvl w:ilvl="4" w:tplc="0C0A0003" w:tentative="1">
+      <w:start w:val="1"/>
+      <w:numFmt w:val="bullet"/>
+      <w:lvlText w:val="o"/>
+      <w:lvlJc w:val="left"/>
+      <w:pPr>
+        <w:ind w:left="3810" w:hanging="360"/>
+      </w:pPr>
+      <w:rPr>
+        <w:rFonts w:ascii="Courier New" w:hAnsi="Courier New" w:cs="Courier New" w:hint="default"/>
+      </w:rPr>
+    </w:lvl>
+    <w:lvl w:ilvl="5" w:tplc="0C0A0005" w:tentative="1">
+      <w:start w:val="1"/>
+      <w:numFmt w:val="bullet"/>
+      <w:lvlText w:val=""/>
+      <w:lvlJc w:val="left"/>
+      <w:pPr>
+        <w:ind w:left="4530" w:hanging="360"/>
+      </w:pPr>
+      <w:rPr>
+        <w:rFonts w:ascii="Wingdings" w:hAnsi="Wingdings" w:hint="default"/>
+      </w:rPr>
+    </w:lvl>
+    <w:lvl w:ilvl="6" w:tplc="0C0A0001" w:tentative="1">
+      <w:start w:val="1"/>
+      <w:numFmt w:val="bullet"/>
+      <w:lvlText w:val=""/>
+      <w:lvlJc w:val="left"/>
+      <w:pPr>
+        <w:ind w:left="5250" w:hanging="360"/>
+      </w:pPr>
+      <w:rPr>
+        <w:rFonts w:ascii="Symbol" w:hAnsi="Symbol" w:hint="default"/>
+      </w:rPr>
+    </w:lvl>
+    <w:lvl w:ilvl="7" w:tplc="0C0A0003" w:tentative="1">
+      <w:start w:val="1"/>
+      <w:numFmt w:val="bullet"/>
+      <w:lvlText w:val="o"/>
+      <w:lvlJc w:val="left"/>
+      <w:pPr>
+        <w:ind w:left="5970" w:hanging="360"/>
+      </w:pPr>
+      <w:rPr>
+        <w:rFonts w:ascii="Courier New" w:hAnsi="Courier New" w:cs="Courier New" w:hint="default"/>
+      </w:rPr>
+    </w:lvl>
+    <w:lvl w:ilvl="8" w:tplc="0C0A0005" w:tentative="1">
+      <w:start w:val="1"/>
+      <w:numFmt w:val="bullet"/>
+      <w:lvlText w:val=""/>
+      <w:lvlJc w:val="left"/>
+      <w:pPr>
+        <w:ind w:left="6690" w:hanging="360"/>
+      </w:pPr>
+      <w:rPr>
+        <w:rFonts w:ascii="Wingdings" w:hAnsi="Wingdings" w:hint="default"/>
+      </w:rPr>
+    </w:lvl>
+  </w:abstractNum>
+  <w:abstractNum w:abstractNumId="4" w15:restartNumberingAfterBreak="0">
+    <w:nsid w:val="529E2FC4"/>
+    <w:multiLevelType w:val="hybridMultilevel"/>
+    <w:tmpl w:val="5DDAE410"/>
+    <w:lvl w:ilvl="0" w:tplc="0C0A0001">
+      <w:start w:val="1"/>
+      <w:numFmt w:val="bullet"/>
+      <w:lvlText w:val=""/>
+      <w:lvlJc w:val="left"/>
+      <w:pPr>
+        <w:ind w:left="890" w:hanging="360"/>
+      </w:pPr>
+      <w:rPr>
+        <w:rFonts w:ascii="Symbol" w:hAnsi="Symbol" w:hint="default"/>
+      </w:rPr>
+    </w:lvl>
+    <w:lvl w:ilvl="1" w:tplc="0C0A0003" w:tentative="1">
+      <w:start w:val="1"/>
+      <w:numFmt w:val="bullet"/>
+      <w:lvlText w:val="o"/>
+      <w:lvlJc w:val="left"/>
+      <w:pPr>
+        <w:ind w:left="1610" w:hanging="360"/>
+      </w:pPr>
+      <w:rPr>
+        <w:rFonts w:ascii="Courier New" w:hAnsi="Courier New" w:cs="Courier New" w:hint="default"/>
+      </w:rPr>
+    </w:lvl>
+    <w:lvl w:ilvl="2" w:tplc="0C0A0005" w:tentative="1">
+      <w:start w:val="1"/>
+      <w:numFmt w:val="bullet"/>
+      <w:lvlText w:val=""/>
+      <w:lvlJc w:val="left"/>
+      <w:pPr>
+        <w:ind w:left="2330" w:hanging="360"/>
+      </w:pPr>
+      <w:rPr>
+        <w:rFonts w:ascii="Wingdings" w:hAnsi="Wingdings" w:hint="default"/>
+      </w:rPr>
+    </w:lvl>
+    <w:lvl w:ilvl="3" w:tplc="0C0A0001" w:tentative="1">
+      <w:start w:val="1"/>
+      <w:numFmt w:val="bullet"/>
+      <w:lvlText w:val=""/>
+      <w:lvlJc w:val="left"/>
+      <w:pPr>
+        <w:ind w:left="3050" w:hanging="360"/>
+      </w:pPr>
+      <w:rPr>
+        <w:rFonts w:ascii="Symbol" w:hAnsi="Symbol" w:hint="default"/>
+      </w:rPr>
+    </w:lvl>
+    <w:lvl w:ilvl="4" w:tplc="0C0A0003" w:tentative="1">
+      <w:start w:val="1"/>
+      <w:numFmt w:val="bullet"/>
+      <w:lvlText w:val="o"/>
+      <w:lvlJc w:val="left"/>
+      <w:pPr>
+        <w:ind w:left="3770" w:hanging="360"/>
+      </w:pPr>
+      <w:rPr>
+        <w:rFonts w:ascii="Courier New" w:hAnsi="Courier New" w:cs="Courier New" w:hint="default"/>
+      </w:rPr>
+    </w:lvl>
+    <w:lvl w:ilvl="5" w:tplc="0C0A0005" w:tentative="1">
+      <w:start w:val="1"/>
+      <w:numFmt w:val="bullet"/>
+      <w:lvlText w:val=""/>
+      <w:lvlJc w:val="left"/>
+      <w:pPr>
+        <w:ind w:left="4490" w:hanging="360"/>
+      </w:pPr>
+      <w:rPr>
+        <w:rFonts w:ascii="Wingdings" w:hAnsi="Wingdings" w:hint="default"/>
+      </w:rPr>
+    </w:lvl>
+    <w:lvl w:ilvl="6" w:tplc="0C0A0001" w:tentative="1">
+      <w:start w:val="1"/>
+      <w:numFmt w:val="bullet"/>
+      <w:lvlText w:val=""/>
+      <w:lvlJc w:val="left"/>
+      <w:pPr>
+        <w:ind w:left="5210" w:hanging="360"/>
+      </w:pPr>
+      <w:rPr>
+        <w:rFonts w:ascii="Symbol" w:hAnsi="Symbol" w:hint="default"/>
+      </w:rPr>
+    </w:lvl>
+    <w:lvl w:ilvl="7" w:tplc="0C0A0003" w:tentative="1">
+      <w:start w:val="1"/>
+      <w:numFmt w:val="bullet"/>
+      <w:lvlText w:val="o"/>
+      <w:lvlJc w:val="left"/>
+      <w:pPr>
+        <w:ind w:left="5930" w:hanging="360"/>
+      </w:pPr>
+      <w:rPr>
+        <w:rFonts w:ascii="Courier New" w:hAnsi="Courier New" w:cs="Courier New" w:hint="default"/>
+      </w:rPr>
+    </w:lvl>
+    <w:lvl w:ilvl="8" w:tplc="0C0A0005" w:tentative="1">
+      <w:start w:val="1"/>
+      <w:numFmt w:val="bullet"/>
+      <w:lvlText w:val=""/>
+      <w:lvlJc w:val="left"/>
+      <w:pPr>
+        <w:ind w:left="6650" w:hanging="360"/>
+      </w:pPr>
+      <w:rPr>
+        <w:rFonts w:ascii="Wingdings" w:hAnsi="Wingdings" w:hint="default"/>
+      </w:rPr>
+    </w:lvl>
+  </w:abstractNum>
   <w:num w:numId="1" w16cid:durableId="1168717857">
     <w:abstractNumId w:val="0"/>
   </w:num>
   <w:num w:numId="2" w16cid:durableId="1917351190">
-    <w:abstractNumId w:val="1"/>
+    <w:abstractNumId w:val="2"/>
   </w:num>
   <w:num w:numId="3" w16cid:durableId="957183769">
-    <w:abstractNumId w:val="2"/>
+    <w:abstractNumId w:val="4"/>
+  </w:num>
+  <w:num w:numId="4" w16cid:durableId="890850557">
+    <w:abstractNumId w:val="3"/>
+  </w:num>
+  <w:num w:numId="5" w16cid:durableId="303510274">
+    <w:abstractNumId w:val="1"/>
   </w:num>
 </w:numbering>
 </file>
@@ -3394,16 +4949,18 @@
     <w:uiPriority w:val="9"/>
     <w:unhideWhenUsed/>
     <w:qFormat/>
-    <w:rsid w:val="00201C9C"/>
+    <w:rsid w:val="00CB1072"/>
     <w:pPr>
+      <w:ind w:firstLine="0"/>
       <w:jc w:val="left"/>
       <w:outlineLvl w:val="1"/>
     </w:pPr>
     <w:rPr>
-      <w:smallCaps/>
+      <w:caps/>
       <w:spacing w:val="5"/>
       <w:sz w:val="28"/>
       <w:szCs w:val="28"/>
+      <w:u w:val="single"/>
     </w:rPr>
   </w:style>
   <w:style w:type="paragraph" w:styleId="Ttulo3">
@@ -3412,10 +4969,9 @@
     <w:next w:val="Normal"/>
     <w:link w:val="Ttulo3Car"/>
     <w:uiPriority w:val="9"/>
-    <w:semiHidden/>
     <w:unhideWhenUsed/>
     <w:qFormat/>
-    <w:rsid w:val="0003223A"/>
+    <w:rsid w:val="00FA08CF"/>
     <w:pPr>
       <w:spacing w:after="0"/>
       <w:jc w:val="left"/>
@@ -3424,8 +4980,9 @@
     <w:rPr>
       <w:smallCaps/>
       <w:spacing w:val="5"/>
-      <w:sz w:val="24"/>
+      <w:sz w:val="28"/>
       <w:szCs w:val="24"/>
+      <w:u w:val="single"/>
     </w:rPr>
   </w:style>
   <w:style w:type="paragraph" w:styleId="Ttulo4">
@@ -3611,12 +5168,13 @@
     <w:basedOn w:val="Fuentedeprrafopredeter"/>
     <w:link w:val="Ttulo2"/>
     <w:uiPriority w:val="9"/>
-    <w:rsid w:val="00201C9C"/>
+    <w:rsid w:val="00CB1072"/>
     <w:rPr>
-      <w:smallCaps/>
+      <w:caps/>
       <w:spacing w:val="5"/>
       <w:sz w:val="28"/>
       <w:szCs w:val="28"/>
+      <w:u w:val="single"/>
     </w:rPr>
   </w:style>
   <w:style w:type="character" w:customStyle="1" w:styleId="Ttulo3Car">
@@ -3624,13 +5182,13 @@
     <w:basedOn w:val="Fuentedeprrafopredeter"/>
     <w:link w:val="Ttulo3"/>
     <w:uiPriority w:val="9"/>
-    <w:semiHidden/>
-    <w:rsid w:val="0003223A"/>
+    <w:rsid w:val="00FA08CF"/>
     <w:rPr>
       <w:smallCaps/>
       <w:spacing w:val="5"/>
-      <w:sz w:val="24"/>
+      <w:sz w:val="28"/>
       <w:szCs w:val="24"/>
+      <w:u w:val="single"/>
     </w:rPr>
   </w:style>
   <w:style w:type="character" w:customStyle="1" w:styleId="Ttulo4Car">

</xml_diff>